<commit_message>
jba-oq-docments: some improvements for illustration
</commit_message>
<xml_diff>
--- a/jba-oq-documents/4_Audit/OQ_Rational.docx
+++ b/jba-oq-documents/4_Audit/OQ_Rational.docx
@@ -180,21 +180,12 @@
         <w:t>All findings will be documented and at the end of the process it will be decided what actions to take (happy path</w:t>
       </w:r>
       <w:r>
-        <w:rPr>
-          <w:lang w:val="en-CH"/>
-        </w:rPr>
         <w:t xml:space="preserve"> </w:t>
       </w:r>
       <w:r>
-        <w:rPr>
-          <w:lang w:val="en-CH"/>
-        </w:rPr>
         <w:sym w:font="Wingdings" w:char="F0E0"/>
       </w:r>
       <w:r>
-        <w:rPr>
-          <w:lang w:val="en-CH"/>
-        </w:rPr>
         <w:t xml:space="preserve"> no findings initiate</w:t>
       </w:r>
       <w:r>
@@ -438,7 +429,12 @@
         <w:t>ve</w:t>
       </w:r>
       <w:r>
-        <w:t xml:space="preserve"> to be performed on applications (code) in order to verify its</w:t>
+        <w:t xml:space="preserve"> to be performed on applications</w:t>
+      </w:r>
+      <w:bookmarkStart w:id="0" w:name="_GoBack"/>
+      <w:bookmarkEnd w:id="0"/>
+      <w:r>
+        <w:t xml:space="preserve"> in order to verify its</w:t>
       </w:r>
       <w:r>
         <w:t xml:space="preserve"> fitness for</w:t>
@@ -510,8 +506,6 @@
           <w:numId w:val="2"/>
         </w:numPr>
       </w:pPr>
-      <w:bookmarkStart w:id="0" w:name="_GoBack"/>
-      <w:commentRangeStart w:id="1"/>
       <w:r>
         <w:t>PQ is not applicable as there is no functionality</w:t>
       </w:r>
@@ -530,13 +524,42 @@
       <w:r>
         <w:t xml:space="preserve"> The role of the human is to make sure, that the glue code makes it job, which brings us back to the OQ.</w:t>
       </w:r>
-      <w:bookmarkEnd w:id="0"/>
-      <w:commentRangeEnd w:id="1"/>
-      <w:r>
+    </w:p>
+    <w:p>
+      <w:pPr>
         <w:rPr>
-          <w:rStyle w:val="CommentReference"/>
+          <w:lang w:val="en-CH"/>
         </w:rPr>
-        <w:commentReference w:id="1"/>
+      </w:pPr>
+      <w:r>
+        <w:rPr>
+          <w:lang w:val="en-CH"/>
+        </w:rPr>
+        <w:t xml:space="preserve">[Remark: During the audit it turned out, that this is confusing </w:t>
+      </w:r>
+      <w:r>
+        <w:rPr>
+          <w:lang w:val="en-CH"/>
+        </w:rPr>
+        <w:sym w:font="Wingdings" w:char="F0E0"/>
+      </w:r>
+      <w:r>
+        <w:rPr>
+          <w:lang w:val="en-CH"/>
+        </w:rPr>
+        <w:t xml:space="preserve"> glue-code is not an application on its own </w:t>
+      </w:r>
+      <w:r>
+        <w:rPr>
+          <w:lang w:val="en-CH"/>
+        </w:rPr>
+        <w:sym w:font="Wingdings" w:char="F0E0"/>
+      </w:r>
+      <w:r>
+        <w:rPr>
+          <w:lang w:val="en-CH"/>
+        </w:rPr>
+        <w:t xml:space="preserve"> no need for IQ, OQ and PQ]</w:t>
       </w:r>
     </w:p>
     <w:p>
@@ -760,57 +783,6 @@
     </w:sectPr>
   </w:body>
 </w:document>
-</file>
-
-<file path=word/comments.xml><?xml version="1.0" encoding="utf-8"?>
-<w:comments xmlns:wpc="http://schemas.microsoft.com/office/word/2010/wordprocessingCanvas" xmlns:cx="http://schemas.microsoft.com/office/drawing/2014/chartex" xmlns:cx1="http://schemas.microsoft.com/office/drawing/2015/9/8/chartex" xmlns:cx2="http://schemas.microsoft.com/office/drawing/2015/10/21/chartex" xmlns:cx3="http://schemas.microsoft.com/office/drawing/2016/5/9/chartex" xmlns:cx4="http://schemas.microsoft.com/office/drawing/2016/5/10/chartex" xmlns:cx5="http://schemas.microsoft.com/office/drawing/2016/5/11/chartex" xmlns:cx6="http://schemas.microsoft.com/office/drawing/2016/5/12/chartex" xmlns:cx7="http://schemas.microsoft.com/office/drawing/2016/5/13/chartex" xmlns:cx8="http://schemas.microsoft.com/office/drawing/2016/5/14/chartex" xmlns:mc="http://schemas.openxmlformats.org/markup-compatibility/2006" xmlns:aink="http://schemas.microsoft.com/office/drawing/2016/ink" xmlns:am3d="http://schemas.microsoft.com/office/drawing/2017/model3d" xmlns:o="urn:schemas-microsoft-com:office:office" xmlns:r="http://schemas.openxmlformats.org/officeDocument/2006/relationships" xmlns:m="http://schemas.openxmlformats.org/officeDocument/2006/math" xmlns:v="urn:schemas-microsoft-com:vml" xmlns:wp14="http://schemas.microsoft.com/office/word/2010/wordprocessingDrawing" xmlns:wp="http://schemas.openxmlformats.org/drawingml/2006/wordprocessingDrawing" xmlns:w10="urn:schemas-microsoft-com:office:word" xmlns:w="http://schemas.openxmlformats.org/wordprocessingml/2006/main" xmlns:w14="http://schemas.microsoft.com/office/word/2010/wordml" xmlns:w15="http://schemas.microsoft.com/office/word/2012/wordml" xmlns:w16cid="http://schemas.microsoft.com/office/word/2016/wordml/cid" xmlns:w16se="http://schemas.microsoft.com/office/word/2015/wordml/symex" xmlns:wpg="http://schemas.microsoft.com/office/word/2010/wordprocessingGroup" xmlns:wpi="http://schemas.microsoft.com/office/word/2010/wordprocessingInk" xmlns:wne="http://schemas.microsoft.com/office/word/2006/wordml" xmlns:wps="http://schemas.microsoft.com/office/word/2010/wordprocessingShape" mc:Ignorable="w14 w15 w16se w16cid wp14">
-  <w:comment w:id="1" w:author="Leuenberger Sabrina (s)" w:date="2020-06-22T15:52:00Z" w:initials="LS(">
-    <w:p>
-      <w:pPr>
-        <w:pStyle w:val="CommentText"/>
-        <w:rPr>
-          <w:lang w:val="en-CH"/>
-        </w:rPr>
-      </w:pPr>
-      <w:r>
-        <w:rPr>
-          <w:rStyle w:val="CommentReference"/>
-        </w:rPr>
-        <w:annotationRef/>
-      </w:r>
-      <w:r>
-        <w:rPr>
-          <w:lang w:val="en-CH"/>
-        </w:rPr>
-        <w:t xml:space="preserve">Falsch, not applicable </w:t>
-      </w:r>
-      <w:r>
-        <w:rPr>
-          <w:lang w:val="en-CH"/>
-        </w:rPr>
-        <w:sym w:font="Wingdings" w:char="F0E0"/>
-      </w:r>
-      <w:r>
-        <w:rPr>
-          <w:lang w:val="en-CH"/>
-        </w:rPr>
-        <w:t xml:space="preserve"> es braucht kein IQ, OQ und PQ</w:t>
-      </w:r>
-    </w:p>
-  </w:comment>
-</w:comments>
-</file>
-
-<file path=word/commentsExtended.xml><?xml version="1.0" encoding="utf-8"?>
-<w15:commentsEx xmlns:wpc="http://schemas.microsoft.com/office/word/2010/wordprocessingCanvas" xmlns:cx="http://schemas.microsoft.com/office/drawing/2014/chartex" xmlns:cx1="http://schemas.microsoft.com/office/drawing/2015/9/8/chartex" xmlns:cx2="http://schemas.microsoft.com/office/drawing/2015/10/21/chartex" xmlns:cx3="http://schemas.microsoft.com/office/drawing/2016/5/9/chartex" xmlns:cx4="http://schemas.microsoft.com/office/drawing/2016/5/10/chartex" xmlns:cx5="http://schemas.microsoft.com/office/drawing/2016/5/11/chartex" xmlns:cx6="http://schemas.microsoft.com/office/drawing/2016/5/12/chartex" xmlns:cx7="http://schemas.microsoft.com/office/drawing/2016/5/13/chartex" xmlns:cx8="http://schemas.microsoft.com/office/drawing/2016/5/14/chartex" xmlns:mc="http://schemas.openxmlformats.org/markup-compatibility/2006" xmlns:aink="http://schemas.microsoft.com/office/drawing/2016/ink" xmlns:am3d="http://schemas.microsoft.com/office/drawing/2017/model3d" xmlns:o="urn:schemas-microsoft-com:office:office" xmlns:r="http://schemas.openxmlformats.org/officeDocument/2006/relationships" xmlns:m="http://schemas.openxmlformats.org/officeDocument/2006/math" xmlns:v="urn:schemas-microsoft-com:vml" xmlns:wp14="http://schemas.microsoft.com/office/word/2010/wordprocessingDrawing" xmlns:wp="http://schemas.openxmlformats.org/drawingml/2006/wordprocessingDrawing" xmlns:w10="urn:schemas-microsoft-com:office:word" xmlns:w="http://schemas.openxmlformats.org/wordprocessingml/2006/main" xmlns:w14="http://schemas.microsoft.com/office/word/2010/wordml" xmlns:w15="http://schemas.microsoft.com/office/word/2012/wordml" xmlns:w16cid="http://schemas.microsoft.com/office/word/2016/wordml/cid" xmlns:w16se="http://schemas.microsoft.com/office/word/2015/wordml/symex" xmlns:wpg="http://schemas.microsoft.com/office/word/2010/wordprocessingGroup" xmlns:wpi="http://schemas.microsoft.com/office/word/2010/wordprocessingInk" xmlns:wne="http://schemas.microsoft.com/office/word/2006/wordml" xmlns:wps="http://schemas.microsoft.com/office/word/2010/wordprocessingShape" mc:Ignorable="w14 w15 w16se w16cid wp14">
-  <w15:commentEx w15:paraId="086BD842" w15:done="0"/>
-</w15:commentsEx>
-</file>
-
-<file path=word/commentsIds.xml><?xml version="1.0" encoding="utf-8"?>
-<w16cid:commentsIds xmlns:wpc="http://schemas.microsoft.com/office/word/2010/wordprocessingCanvas" xmlns:cx="http://schemas.microsoft.com/office/drawing/2014/chartex" xmlns:cx1="http://schemas.microsoft.com/office/drawing/2015/9/8/chartex" xmlns:cx2="http://schemas.microsoft.com/office/drawing/2015/10/21/chartex" xmlns:cx3="http://schemas.microsoft.com/office/drawing/2016/5/9/chartex" xmlns:cx4="http://schemas.microsoft.com/office/drawing/2016/5/10/chartex" xmlns:cx5="http://schemas.microsoft.com/office/drawing/2016/5/11/chartex" xmlns:cx6="http://schemas.microsoft.com/office/drawing/2016/5/12/chartex" xmlns:cx7="http://schemas.microsoft.com/office/drawing/2016/5/13/chartex" xmlns:cx8="http://schemas.microsoft.com/office/drawing/2016/5/14/chartex" xmlns:mc="http://schemas.openxmlformats.org/markup-compatibility/2006" xmlns:aink="http://schemas.microsoft.com/office/drawing/2016/ink" xmlns:am3d="http://schemas.microsoft.com/office/drawing/2017/model3d" xmlns:o="urn:schemas-microsoft-com:office:office" xmlns:r="http://schemas.openxmlformats.org/officeDocument/2006/relationships" xmlns:m="http://schemas.openxmlformats.org/officeDocument/2006/math" xmlns:v="urn:schemas-microsoft-com:vml" xmlns:wp14="http://schemas.microsoft.com/office/word/2010/wordprocessingDrawing" xmlns:wp="http://schemas.openxmlformats.org/drawingml/2006/wordprocessingDrawing" xmlns:w10="urn:schemas-microsoft-com:office:word" xmlns:w="http://schemas.openxmlformats.org/wordprocessingml/2006/main" xmlns:w14="http://schemas.microsoft.com/office/word/2010/wordml" xmlns:w15="http://schemas.microsoft.com/office/word/2012/wordml" xmlns:w16cid="http://schemas.microsoft.com/office/word/2016/wordml/cid" xmlns:w16se="http://schemas.microsoft.com/office/word/2015/wordml/symex" xmlns:wpg="http://schemas.microsoft.com/office/word/2010/wordprocessingGroup" xmlns:wpi="http://schemas.microsoft.com/office/word/2010/wordprocessingInk" xmlns:wne="http://schemas.microsoft.com/office/word/2006/wordml" xmlns:wps="http://schemas.microsoft.com/office/word/2010/wordprocessingShape" mc:Ignorable="w14 w15 w16se w16cid wp14">
-  <w16cid:commentId w16cid:paraId="086BD842" w16cid:durableId="229B5236"/>
-</w16cid:commentsIds>
 </file>
 
 <file path=word/numbering.xml><?xml version="1.0" encoding="utf-8"?>
@@ -1393,14 +1365,6 @@
     <w:abstractNumId w:val="1"/>
   </w:num>
 </w:numbering>
-</file>
-
-<file path=word/people.xml><?xml version="1.0" encoding="utf-8"?>
-<w15:people xmlns:wpc="http://schemas.microsoft.com/office/word/2010/wordprocessingCanvas" xmlns:cx="http://schemas.microsoft.com/office/drawing/2014/chartex" xmlns:cx1="http://schemas.microsoft.com/office/drawing/2015/9/8/chartex" xmlns:cx2="http://schemas.microsoft.com/office/drawing/2015/10/21/chartex" xmlns:cx3="http://schemas.microsoft.com/office/drawing/2016/5/9/chartex" xmlns:cx4="http://schemas.microsoft.com/office/drawing/2016/5/10/chartex" xmlns:cx5="http://schemas.microsoft.com/office/drawing/2016/5/11/chartex" xmlns:cx6="http://schemas.microsoft.com/office/drawing/2016/5/12/chartex" xmlns:cx7="http://schemas.microsoft.com/office/drawing/2016/5/13/chartex" xmlns:cx8="http://schemas.microsoft.com/office/drawing/2016/5/14/chartex" xmlns:mc="http://schemas.openxmlformats.org/markup-compatibility/2006" xmlns:aink="http://schemas.microsoft.com/office/drawing/2016/ink" xmlns:am3d="http://schemas.microsoft.com/office/drawing/2017/model3d" xmlns:o="urn:schemas-microsoft-com:office:office" xmlns:r="http://schemas.openxmlformats.org/officeDocument/2006/relationships" xmlns:m="http://schemas.openxmlformats.org/officeDocument/2006/math" xmlns:v="urn:schemas-microsoft-com:vml" xmlns:wp14="http://schemas.microsoft.com/office/word/2010/wordprocessingDrawing" xmlns:wp="http://schemas.openxmlformats.org/drawingml/2006/wordprocessingDrawing" xmlns:w10="urn:schemas-microsoft-com:office:word" xmlns:w="http://schemas.openxmlformats.org/wordprocessingml/2006/main" xmlns:w14="http://schemas.microsoft.com/office/word/2010/wordml" xmlns:w15="http://schemas.microsoft.com/office/word/2012/wordml" xmlns:w16cid="http://schemas.microsoft.com/office/word/2016/wordml/cid" xmlns:w16se="http://schemas.microsoft.com/office/word/2015/wordml/symex" xmlns:wpg="http://schemas.microsoft.com/office/word/2010/wordprocessingGroup" xmlns:wpi="http://schemas.microsoft.com/office/word/2010/wordprocessingInk" xmlns:wne="http://schemas.microsoft.com/office/word/2006/wordml" xmlns:wps="http://schemas.microsoft.com/office/word/2010/wordprocessingShape" mc:Ignorable="w14 w15 w16se w16cid wp14">
-  <w15:person w15:author="Leuenberger Sabrina (s)">
-    <w15:presenceInfo w15:providerId="AD" w15:userId="S::sabrina.leuenberger@students.fhnw.ch::96f1501f-916a-4b4b-880b-7a4dd674a365"/>
-  </w15:person>
-</w15:people>
 </file>
 
 <file path=word/styles.xml><?xml version="1.0" encoding="utf-8"?>

</xml_diff>